<commit_message>
Update document de présentation
</commit_message>
<xml_diff>
--- a/DOCUMENTS/DOCUMENT-DE-PRÉSENTATION.docx
+++ b/DOCUMENTS/DOCUMENT-DE-PRÉSENTATION.docx
@@ -356,7 +356,77 @@
           <w:sz w:val="28"/>
           <w:szCs w:val="28"/>
         </w:rPr>
-        <w:t>Dans un premier temps, nous avons divisé notre application en deux portions : une partie client et une partie serveur.</w:t>
+        <w:t xml:space="preserve">Dans un premier temps, nous avons divisé notre application en deux portions : une partie </w:t>
+      </w:r>
+      <w:r>
+        <w:rPr>
+          <w:rStyle w:val="Titre1Car"/>
+          <w:rFonts w:asciiTheme="minorHAnsi" w:hAnsiTheme="minorHAnsi" w:cstheme="minorHAnsi"/>
+          <w:color w:val="auto"/>
+          <w:sz w:val="28"/>
+          <w:szCs w:val="28"/>
+        </w:rPr>
+        <w:t xml:space="preserve">« </w:t>
+      </w:r>
+      <w:r>
+        <w:rPr>
+          <w:rStyle w:val="Titre1Car"/>
+          <w:rFonts w:asciiTheme="minorHAnsi" w:hAnsiTheme="minorHAnsi" w:cstheme="minorHAnsi"/>
+          <w:color w:val="auto"/>
+          <w:sz w:val="28"/>
+          <w:szCs w:val="28"/>
+        </w:rPr>
+        <w:t>client</w:t>
+      </w:r>
+      <w:r>
+        <w:rPr>
+          <w:rStyle w:val="Titre1Car"/>
+          <w:rFonts w:asciiTheme="minorHAnsi" w:hAnsiTheme="minorHAnsi" w:cstheme="minorHAnsi"/>
+          <w:color w:val="auto"/>
+          <w:sz w:val="28"/>
+          <w:szCs w:val="28"/>
+        </w:rPr>
+        <w:t xml:space="preserve"> » </w:t>
+      </w:r>
+      <w:r>
+        <w:rPr>
+          <w:rStyle w:val="Titre1Car"/>
+          <w:rFonts w:asciiTheme="minorHAnsi" w:hAnsiTheme="minorHAnsi" w:cstheme="minorHAnsi"/>
+          <w:color w:val="auto"/>
+          <w:sz w:val="28"/>
+          <w:szCs w:val="28"/>
+        </w:rPr>
+        <w:t xml:space="preserve">et une partie </w:t>
+      </w:r>
+      <w:r>
+        <w:rPr>
+          <w:rStyle w:val="Titre1Car"/>
+          <w:rFonts w:asciiTheme="minorHAnsi" w:hAnsiTheme="minorHAnsi" w:cstheme="minorHAnsi"/>
+          <w:color w:val="auto"/>
+          <w:sz w:val="28"/>
+          <w:szCs w:val="28"/>
+        </w:rPr>
+        <w:t xml:space="preserve">« </w:t>
+      </w:r>
+      <w:r>
+        <w:rPr>
+          <w:rStyle w:val="Titre1Car"/>
+          <w:rFonts w:asciiTheme="minorHAnsi" w:hAnsiTheme="minorHAnsi" w:cstheme="minorHAnsi"/>
+          <w:color w:val="auto"/>
+          <w:sz w:val="28"/>
+          <w:szCs w:val="28"/>
+        </w:rPr>
+        <w:t>serveur</w:t>
+      </w:r>
+      <w:r>
+        <w:rPr>
+          <w:rStyle w:val="Titre1Car"/>
+          <w:rFonts w:asciiTheme="minorHAnsi" w:hAnsiTheme="minorHAnsi" w:cstheme="minorHAnsi"/>
+          <w:color w:val="auto"/>
+          <w:sz w:val="28"/>
+          <w:szCs w:val="28"/>
+        </w:rPr>
+        <w:t>. »</w:t>
       </w:r>
     </w:p>
     <w:p>
@@ -791,8 +861,114 @@
       <w:pPr>
         <w:rPr>
           <w:rStyle w:val="Titre1Car"/>
-        </w:rPr>
-      </w:pPr>
+          <w:rFonts w:asciiTheme="minorHAnsi" w:hAnsiTheme="minorHAnsi" w:cstheme="minorHAnsi"/>
+          <w:color w:val="auto"/>
+          <w:sz w:val="28"/>
+          <w:szCs w:val="28"/>
+        </w:rPr>
+      </w:pPr>
+      <w:r>
+        <w:rPr>
+          <w:rStyle w:val="Titre1Car"/>
+          <w:rFonts w:asciiTheme="minorHAnsi" w:hAnsiTheme="minorHAnsi" w:cstheme="minorHAnsi"/>
+          <w:color w:val="auto"/>
+          <w:sz w:val="28"/>
+          <w:szCs w:val="28"/>
+        </w:rPr>
+        <w:t>Voici les fonctionnalités que referme notre application :</w:t>
+      </w:r>
+    </w:p>
+    <w:p>
+      <w:pPr>
+        <w:pStyle w:val="Paragraphedeliste"/>
+        <w:numPr>
+          <w:ilvl w:val="0"/>
+          <w:numId w:val="4"/>
+        </w:numPr>
+        <w:rPr>
+          <w:rStyle w:val="Titre1Car"/>
+          <w:rFonts w:asciiTheme="minorHAnsi" w:hAnsiTheme="minorHAnsi" w:cstheme="minorHAnsi"/>
+          <w:color w:val="auto"/>
+          <w:sz w:val="28"/>
+          <w:szCs w:val="28"/>
+        </w:rPr>
+      </w:pPr>
+      <w:r>
+        <w:rPr>
+          <w:rStyle w:val="Titre1Car"/>
+          <w:rFonts w:asciiTheme="minorHAnsi" w:hAnsiTheme="minorHAnsi" w:cstheme="minorHAnsi"/>
+          <w:color w:val="auto"/>
+          <w:sz w:val="28"/>
+          <w:szCs w:val="28"/>
+        </w:rPr>
+        <w:t>Au démarrage</w:t>
+      </w:r>
+      <w:r>
+        <w:rPr>
+          <w:rStyle w:val="Titre1Car"/>
+          <w:rFonts w:asciiTheme="minorHAnsi" w:hAnsiTheme="minorHAnsi" w:cstheme="minorHAnsi"/>
+          <w:color w:val="auto"/>
+          <w:sz w:val="28"/>
+          <w:szCs w:val="28"/>
+        </w:rPr>
+        <w:t>,</w:t>
+      </w:r>
+      <w:r>
+        <w:rPr>
+          <w:rStyle w:val="Titre1Car"/>
+          <w:rFonts w:asciiTheme="minorHAnsi" w:hAnsiTheme="minorHAnsi" w:cstheme="minorHAnsi"/>
+          <w:color w:val="auto"/>
+          <w:sz w:val="28"/>
+          <w:szCs w:val="28"/>
+        </w:rPr>
+        <w:t xml:space="preserve"> une fenêtre </w:t>
+      </w:r>
+      <w:r>
+        <w:rPr>
+          <w:rStyle w:val="Titre1Car"/>
+          <w:rFonts w:asciiTheme="minorHAnsi" w:hAnsiTheme="minorHAnsi" w:cstheme="minorHAnsi"/>
+          <w:color w:val="auto"/>
+          <w:sz w:val="28"/>
+          <w:szCs w:val="28"/>
+        </w:rPr>
+        <w:t xml:space="preserve">en plein écran affichant la date et l’heure apparait lorsqu’il </w:t>
+      </w:r>
+      <w:r>
+        <w:rPr>
+          <w:rStyle w:val="Titre1Car"/>
+          <w:rFonts w:asciiTheme="minorHAnsi" w:hAnsiTheme="minorHAnsi" w:cstheme="minorHAnsi"/>
+          <w:color w:val="auto"/>
+          <w:sz w:val="28"/>
+          <w:szCs w:val="28"/>
+        </w:rPr>
+        <w:t>n’y a pas de vidéos disponibles dans le dossier servant à les contenir.</w:t>
+      </w:r>
+    </w:p>
+    <w:p>
+      <w:pPr>
+        <w:pStyle w:val="Paragraphedeliste"/>
+        <w:numPr>
+          <w:ilvl w:val="0"/>
+          <w:numId w:val="4"/>
+        </w:numPr>
+        <w:rPr>
+          <w:rStyle w:val="Titre1Car"/>
+          <w:rFonts w:asciiTheme="minorHAnsi" w:hAnsiTheme="minorHAnsi" w:cstheme="minorHAnsi"/>
+          <w:color w:val="auto"/>
+          <w:sz w:val="28"/>
+          <w:szCs w:val="28"/>
+        </w:rPr>
+      </w:pPr>
+      <w:r>
+        <w:rPr>
+          <w:rStyle w:val="Titre1Car"/>
+          <w:rFonts w:asciiTheme="minorHAnsi" w:hAnsiTheme="minorHAnsi" w:cstheme="minorHAnsi"/>
+          <w:color w:val="auto"/>
+          <w:sz w:val="28"/>
+          <w:szCs w:val="28"/>
+        </w:rPr>
+        <w:t xml:space="preserve"> </w:t>
+      </w:r>
     </w:p>
     <w:p>
       <w:pPr>
@@ -1288,6 +1464,207 @@
     </w:lvl>
   </w:abstractNum>
   <w:abstractNum w:abstractNumId="1" w15:restartNumberingAfterBreak="0">
+    <w:nsid w:val="2FC66E8B"/>
+    <w:multiLevelType w:val="hybridMultilevel"/>
+    <w:tmpl w:val="43CA1020"/>
+    <w:lvl w:ilvl="0" w:tplc="33BE54C4">
+      <w:numFmt w:val="bullet"/>
+      <w:lvlText w:val="-"/>
+      <w:lvlJc w:val="left"/>
+      <w:pPr>
+        <w:ind w:left="720" w:hanging="360"/>
+      </w:pPr>
+      <w:rPr>
+        <w:rFonts w:ascii="Calibri Light" w:eastAsiaTheme="majorEastAsia" w:hAnsi="Calibri Light" w:cs="Calibri Light" w:hint="default"/>
+      </w:rPr>
+    </w:lvl>
+    <w:lvl w:ilvl="1" w:tplc="0C0C0003" w:tentative="1">
+      <w:start w:val="1"/>
+      <w:numFmt w:val="bullet"/>
+      <w:lvlText w:val="o"/>
+      <w:lvlJc w:val="left"/>
+      <w:pPr>
+        <w:ind w:left="1440" w:hanging="360"/>
+      </w:pPr>
+      <w:rPr>
+        <w:rFonts w:ascii="Courier New" w:hAnsi="Courier New" w:cs="Courier New" w:hint="default"/>
+      </w:rPr>
+    </w:lvl>
+    <w:lvl w:ilvl="2" w:tplc="0C0C0005" w:tentative="1">
+      <w:start w:val="1"/>
+      <w:numFmt w:val="bullet"/>
+      <w:lvlText w:val=""/>
+      <w:lvlJc w:val="left"/>
+      <w:pPr>
+        <w:ind w:left="2160" w:hanging="360"/>
+      </w:pPr>
+      <w:rPr>
+        <w:rFonts w:ascii="Wingdings" w:hAnsi="Wingdings" w:hint="default"/>
+      </w:rPr>
+    </w:lvl>
+    <w:lvl w:ilvl="3" w:tplc="0C0C0001" w:tentative="1">
+      <w:start w:val="1"/>
+      <w:numFmt w:val="bullet"/>
+      <w:lvlText w:val=""/>
+      <w:lvlJc w:val="left"/>
+      <w:pPr>
+        <w:ind w:left="2880" w:hanging="360"/>
+      </w:pPr>
+      <w:rPr>
+        <w:rFonts w:ascii="Symbol" w:hAnsi="Symbol" w:hint="default"/>
+      </w:rPr>
+    </w:lvl>
+    <w:lvl w:ilvl="4" w:tplc="0C0C0003" w:tentative="1">
+      <w:start w:val="1"/>
+      <w:numFmt w:val="bullet"/>
+      <w:lvlText w:val="o"/>
+      <w:lvlJc w:val="left"/>
+      <w:pPr>
+        <w:ind w:left="3600" w:hanging="360"/>
+      </w:pPr>
+      <w:rPr>
+        <w:rFonts w:ascii="Courier New" w:hAnsi="Courier New" w:cs="Courier New" w:hint="default"/>
+      </w:rPr>
+    </w:lvl>
+    <w:lvl w:ilvl="5" w:tplc="0C0C0005" w:tentative="1">
+      <w:start w:val="1"/>
+      <w:numFmt w:val="bullet"/>
+      <w:lvlText w:val=""/>
+      <w:lvlJc w:val="left"/>
+      <w:pPr>
+        <w:ind w:left="4320" w:hanging="360"/>
+      </w:pPr>
+      <w:rPr>
+        <w:rFonts w:ascii="Wingdings" w:hAnsi="Wingdings" w:hint="default"/>
+      </w:rPr>
+    </w:lvl>
+    <w:lvl w:ilvl="6" w:tplc="0C0C0001" w:tentative="1">
+      <w:start w:val="1"/>
+      <w:numFmt w:val="bullet"/>
+      <w:lvlText w:val=""/>
+      <w:lvlJc w:val="left"/>
+      <w:pPr>
+        <w:ind w:left="5040" w:hanging="360"/>
+      </w:pPr>
+      <w:rPr>
+        <w:rFonts w:ascii="Symbol" w:hAnsi="Symbol" w:hint="default"/>
+      </w:rPr>
+    </w:lvl>
+    <w:lvl w:ilvl="7" w:tplc="0C0C0003" w:tentative="1">
+      <w:start w:val="1"/>
+      <w:numFmt w:val="bullet"/>
+      <w:lvlText w:val="o"/>
+      <w:lvlJc w:val="left"/>
+      <w:pPr>
+        <w:ind w:left="5760" w:hanging="360"/>
+      </w:pPr>
+      <w:rPr>
+        <w:rFonts w:ascii="Courier New" w:hAnsi="Courier New" w:cs="Courier New" w:hint="default"/>
+      </w:rPr>
+    </w:lvl>
+    <w:lvl w:ilvl="8" w:tplc="0C0C0005" w:tentative="1">
+      <w:start w:val="1"/>
+      <w:numFmt w:val="bullet"/>
+      <w:lvlText w:val=""/>
+      <w:lvlJc w:val="left"/>
+      <w:pPr>
+        <w:ind w:left="6480" w:hanging="360"/>
+      </w:pPr>
+      <w:rPr>
+        <w:rFonts w:ascii="Wingdings" w:hAnsi="Wingdings" w:hint="default"/>
+      </w:rPr>
+    </w:lvl>
+  </w:abstractNum>
+  <w:abstractNum w:abstractNumId="2" w15:restartNumberingAfterBreak="0">
+    <w:nsid w:val="37E46E70"/>
+    <w:multiLevelType w:val="hybridMultilevel"/>
+    <w:tmpl w:val="27A67120"/>
+    <w:lvl w:ilvl="0" w:tplc="0C0C000F">
+      <w:start w:val="1"/>
+      <w:numFmt w:val="decimal"/>
+      <w:lvlText w:val="%1."/>
+      <w:lvlJc w:val="left"/>
+      <w:pPr>
+        <w:ind w:left="720" w:hanging="360"/>
+      </w:pPr>
+      <w:rPr>
+        <w:rFonts w:hint="default"/>
+      </w:rPr>
+    </w:lvl>
+    <w:lvl w:ilvl="1" w:tplc="0C0C0019" w:tentative="1">
+      <w:start w:val="1"/>
+      <w:numFmt w:val="lowerLetter"/>
+      <w:lvlText w:val="%2."/>
+      <w:lvlJc w:val="left"/>
+      <w:pPr>
+        <w:ind w:left="1440" w:hanging="360"/>
+      </w:pPr>
+    </w:lvl>
+    <w:lvl w:ilvl="2" w:tplc="0C0C001B" w:tentative="1">
+      <w:start w:val="1"/>
+      <w:numFmt w:val="lowerRoman"/>
+      <w:lvlText w:val="%3."/>
+      <w:lvlJc w:val="right"/>
+      <w:pPr>
+        <w:ind w:left="2160" w:hanging="180"/>
+      </w:pPr>
+    </w:lvl>
+    <w:lvl w:ilvl="3" w:tplc="0C0C000F" w:tentative="1">
+      <w:start w:val="1"/>
+      <w:numFmt w:val="decimal"/>
+      <w:lvlText w:val="%4."/>
+      <w:lvlJc w:val="left"/>
+      <w:pPr>
+        <w:ind w:left="2880" w:hanging="360"/>
+      </w:pPr>
+    </w:lvl>
+    <w:lvl w:ilvl="4" w:tplc="0C0C0019" w:tentative="1">
+      <w:start w:val="1"/>
+      <w:numFmt w:val="lowerLetter"/>
+      <w:lvlText w:val="%5."/>
+      <w:lvlJc w:val="left"/>
+      <w:pPr>
+        <w:ind w:left="3600" w:hanging="360"/>
+      </w:pPr>
+    </w:lvl>
+    <w:lvl w:ilvl="5" w:tplc="0C0C001B" w:tentative="1">
+      <w:start w:val="1"/>
+      <w:numFmt w:val="lowerRoman"/>
+      <w:lvlText w:val="%6."/>
+      <w:lvlJc w:val="right"/>
+      <w:pPr>
+        <w:ind w:left="4320" w:hanging="180"/>
+      </w:pPr>
+    </w:lvl>
+    <w:lvl w:ilvl="6" w:tplc="0C0C000F" w:tentative="1">
+      <w:start w:val="1"/>
+      <w:numFmt w:val="decimal"/>
+      <w:lvlText w:val="%7."/>
+      <w:lvlJc w:val="left"/>
+      <w:pPr>
+        <w:ind w:left="5040" w:hanging="360"/>
+      </w:pPr>
+    </w:lvl>
+    <w:lvl w:ilvl="7" w:tplc="0C0C0019" w:tentative="1">
+      <w:start w:val="1"/>
+      <w:numFmt w:val="lowerLetter"/>
+      <w:lvlText w:val="%8."/>
+      <w:lvlJc w:val="left"/>
+      <w:pPr>
+        <w:ind w:left="5760" w:hanging="360"/>
+      </w:pPr>
+    </w:lvl>
+    <w:lvl w:ilvl="8" w:tplc="0C0C001B" w:tentative="1">
+      <w:start w:val="1"/>
+      <w:numFmt w:val="lowerRoman"/>
+      <w:lvlText w:val="%9."/>
+      <w:lvlJc w:val="right"/>
+      <w:pPr>
+        <w:ind w:left="6480" w:hanging="180"/>
+      </w:pPr>
+    </w:lvl>
+  </w:abstractNum>
+  <w:abstractNum w:abstractNumId="3" w15:restartNumberingAfterBreak="0">
     <w:nsid w:val="6C96766E"/>
     <w:multiLevelType w:val="hybridMultilevel"/>
     <w:tmpl w:val="5B86AB48"/>
@@ -1400,10 +1777,16 @@
     </w:lvl>
   </w:abstractNum>
   <w:num w:numId="1" w16cid:durableId="1729451449">
-    <w:abstractNumId w:val="1"/>
+    <w:abstractNumId w:val="3"/>
   </w:num>
   <w:num w:numId="2" w16cid:durableId="925960328">
     <w:abstractNumId w:val="0"/>
+  </w:num>
+  <w:num w:numId="3" w16cid:durableId="1304656631">
+    <w:abstractNumId w:val="1"/>
+  </w:num>
+  <w:num w:numId="4" w16cid:durableId="1926842399">
+    <w:abstractNumId w:val="2"/>
   </w:num>
 </w:numbering>
 </file>

</xml_diff>